<commit_message>
userGuide screenshots updated [All](A)
</commit_message>
<xml_diff>
--- a/client/src/assets/userGuide.docx
+++ b/client/src/assets/userGuide.docx
@@ -145,8 +145,11 @@
         <w:spacing w:after="0"/>
       </w:pPr>
       <w:r>
+        <w:rPr>
+          <w:noProof/>
+        </w:rPr>
         <w:drawing>
-          <wp:anchor distT="0" distB="0" distL="114300" distR="114300" simplePos="0" relativeHeight="251662336" behindDoc="0" locked="0" layoutInCell="1" allowOverlap="1" wp14:anchorId="53884494" wp14:editId="64F2900C">
+          <wp:anchor distT="0" distB="0" distL="114300" distR="114300" simplePos="0" relativeHeight="251662336" behindDoc="0" locked="0" layoutInCell="1" allowOverlap="1" wp14:anchorId="53884494" wp14:editId="050A0F3C">
             <wp:simplePos x="0" y="0"/>
             <wp:positionH relativeFrom="column">
               <wp:posOffset>4873625</wp:posOffset>
@@ -230,8 +233,6 @@
       <w:r>
         <w:t>:</w:t>
       </w:r>
-      <w:bookmarkStart w:id="0" w:name="_GoBack"/>
-      <w:bookmarkEnd w:id="0"/>
     </w:p>
     <w:p>
       <w:pPr>
@@ -308,23 +309,24 @@
       </w:pPr>
     </w:p>
     <w:p>
+      <w:bookmarkStart w:id="0" w:name="_GoBack"/>
       <w:r>
         <w:rPr>
           <w:noProof/>
         </w:rPr>
         <w:drawing>
-          <wp:anchor distT="0" distB="0" distL="114300" distR="114300" simplePos="0" relativeHeight="251663360" behindDoc="0" locked="0" layoutInCell="1" allowOverlap="1" wp14:anchorId="02DC58A3" wp14:editId="269B48F3">
+          <wp:anchor distT="0" distB="0" distL="114300" distR="114300" simplePos="0" relativeHeight="251665408" behindDoc="0" locked="0" layoutInCell="1" allowOverlap="1" wp14:anchorId="05626971" wp14:editId="53ABBD86">
             <wp:simplePos x="0" y="0"/>
             <wp:positionH relativeFrom="column">
-              <wp:posOffset>3248025</wp:posOffset>
+              <wp:posOffset>3056890</wp:posOffset>
             </wp:positionH>
             <wp:positionV relativeFrom="paragraph">
-              <wp:posOffset>38735</wp:posOffset>
+              <wp:posOffset>42545</wp:posOffset>
             </wp:positionV>
-            <wp:extent cx="1419225" cy="2686050"/>
-            <wp:effectExtent l="0" t="0" r="9525" b="0"/>
+            <wp:extent cx="1419860" cy="2686050"/>
+            <wp:effectExtent l="0" t="0" r="8890" b="0"/>
             <wp:wrapSquare wrapText="bothSides"/>
-            <wp:docPr id="11" name="Picture 11"/>
+            <wp:docPr id="3" name="Picture 3"/>
             <wp:cNvGraphicFramePr>
               <a:graphicFrameLocks xmlns:a="http://schemas.openxmlformats.org/drawingml/2006/main" noChangeAspect="1"/>
             </wp:cNvGraphicFramePr>
@@ -350,7 +352,7 @@
                   <pic:spPr>
                     <a:xfrm>
                       <a:off x="0" y="0"/>
-                      <a:ext cx="1419225" cy="2686050"/>
+                      <a:ext cx="1419860" cy="2686050"/>
                     </a:xfrm>
                     <a:prstGeom prst="rect">
                       <a:avLst/>
@@ -368,23 +370,21 @@
           </wp:anchor>
         </w:drawing>
       </w:r>
-      <w:r>
-        <w:rPr>
-          <w:noProof/>
-        </w:rPr>
+      <w:bookmarkEnd w:id="0"/>
+      <w:r>
         <w:drawing>
-          <wp:anchor distT="0" distB="0" distL="114300" distR="114300" simplePos="0" relativeHeight="251664384" behindDoc="0" locked="0" layoutInCell="1" allowOverlap="1" wp14:anchorId="6C165794" wp14:editId="42EDCE7E">
+          <wp:anchor distT="0" distB="0" distL="114300" distR="114300" simplePos="0" relativeHeight="251666432" behindDoc="0" locked="0" layoutInCell="1" allowOverlap="1" wp14:anchorId="2E0A1F1D" wp14:editId="5EF283FB">
             <wp:simplePos x="0" y="0"/>
             <wp:positionH relativeFrom="column">
-              <wp:posOffset>4733290</wp:posOffset>
+              <wp:posOffset>4572000</wp:posOffset>
             </wp:positionH>
             <wp:positionV relativeFrom="paragraph">
-              <wp:posOffset>40005</wp:posOffset>
+              <wp:posOffset>42545</wp:posOffset>
             </wp:positionV>
-            <wp:extent cx="1374140" cy="2686050"/>
-            <wp:effectExtent l="0" t="0" r="0" b="0"/>
+            <wp:extent cx="1555750" cy="2686050"/>
+            <wp:effectExtent l="0" t="0" r="6350" b="0"/>
             <wp:wrapSquare wrapText="bothSides"/>
-            <wp:docPr id="12" name="Picture 12"/>
+            <wp:docPr id="4" name="Picture 4"/>
             <wp:cNvGraphicFramePr>
               <a:graphicFrameLocks xmlns:a="http://schemas.openxmlformats.org/drawingml/2006/main" noChangeAspect="1"/>
             </wp:cNvGraphicFramePr>
@@ -410,7 +410,7 @@
                   <pic:spPr>
                     <a:xfrm>
                       <a:off x="0" y="0"/>
-                      <a:ext cx="1374140" cy="2686050"/>
+                      <a:ext cx="1555750" cy="2686050"/>
                     </a:xfrm>
                     <a:prstGeom prst="rect">
                       <a:avLst/>
@@ -430,6 +430,9 @@
       </w:r>
       <w:r>
         <w:t xml:space="preserve">You can view the currently selected colors (primary and secondary) in the “Color” box at the left of you screen. </w:t>
+      </w:r>
+      <w:r>
+        <w:t>/</w:t>
       </w:r>
     </w:p>
     <w:p>

</xml_diff>